<commit_message>
Examen y acceso a datos
</commit_message>
<xml_diff>
--- a/Clase-DAM-2/Acceso a Datos/Teoria Acceso a datos.docx
+++ b/Clase-DAM-2/Acceso a Datos/Teoria Acceso a datos.docx
@@ -3,6 +3,13 @@
 <w:document xmlns:wpc="http://schemas.microsoft.com/office/word/2010/wordprocessingCanvas" xmlns:mc="http://schemas.openxmlformats.org/markup-compatibility/2006" xmlns:o="urn:schemas-microsoft-com:office:office" xmlns:r="http://schemas.openxmlformats.org/officeDocument/2006/relationships" xmlns:m="http://schemas.openxmlformats.org/officeDocument/2006/math" xmlns:v="urn:schemas-microsoft-com:vml" xmlns:wp14="http://schemas.microsoft.com/office/word/2010/wordprocessingDrawing" xmlns:wp="http://schemas.openxmlformats.org/drawingml/2006/wordprocessingDrawing" xmlns:w10="urn:schemas-microsoft-com:office:word" xmlns:w="http://schemas.openxmlformats.org/wordprocessingml/2006/main" xmlns:w14="http://schemas.microsoft.com/office/word/2010/wordml" xmlns:w15="http://schemas.microsoft.com/office/word/2012/wordml" xmlns:wpg="http://schemas.microsoft.com/office/word/2010/wordprocessingGroup" xmlns:wpi="http://schemas.microsoft.com/office/word/2010/wordprocessingInk" xmlns:wne="http://schemas.microsoft.com/office/word/2006/wordml" xmlns:wps="http://schemas.microsoft.com/office/word/2010/wordprocessingShape" mc:Ignorable="w14 w15 wp14">
   <w:body>
     <w:p>
+      <w:pPr>
+        <w:pStyle w:val="ListParagraph"/>
+        <w:numPr>
+          <w:ilvl w:val="0"/>
+          <w:numId w:val="2"/>
+        </w:numPr>
+      </w:pPr>
       <w:r>
         <w:t>TEMA 1. INTRODUCCIÓN A BASES DE DATOS</w:t>
       </w:r>
@@ -12,7 +19,7 @@
         <w:pStyle w:val="ListParagraph"/>
         <w:numPr>
           <w:ilvl w:val="1"/>
-          <w:numId w:val="1"/>
+          <w:numId w:val="2"/>
         </w:numPr>
       </w:pPr>
       <w:r>
@@ -29,7 +36,7 @@
         <w:pStyle w:val="ListParagraph"/>
         <w:numPr>
           <w:ilvl w:val="1"/>
-          <w:numId w:val="1"/>
+          <w:numId w:val="2"/>
         </w:numPr>
       </w:pPr>
       <w:r>
@@ -41,7 +48,7 @@
         <w:pStyle w:val="ListParagraph"/>
         <w:numPr>
           <w:ilvl w:val="2"/>
-          <w:numId w:val="1"/>
+          <w:numId w:val="2"/>
         </w:numPr>
       </w:pPr>
       <w:r>
@@ -59,7 +66,7 @@
         <w:pStyle w:val="ListParagraph"/>
         <w:numPr>
           <w:ilvl w:val="3"/>
-          <w:numId w:val="1"/>
+          <w:numId w:val="2"/>
         </w:numPr>
       </w:pPr>
       <w:r>
@@ -71,7 +78,7 @@
         <w:pStyle w:val="ListParagraph"/>
         <w:numPr>
           <w:ilvl w:val="4"/>
-          <w:numId w:val="1"/>
+          <w:numId w:val="2"/>
         </w:numPr>
       </w:pPr>
       <w:r>
@@ -83,7 +90,7 @@
         <w:pStyle w:val="ListParagraph"/>
         <w:numPr>
           <w:ilvl w:val="4"/>
-          <w:numId w:val="1"/>
+          <w:numId w:val="2"/>
         </w:numPr>
       </w:pPr>
       <w:r>
@@ -95,7 +102,7 @@
         <w:pStyle w:val="ListParagraph"/>
         <w:numPr>
           <w:ilvl w:val="4"/>
-          <w:numId w:val="1"/>
+          <w:numId w:val="2"/>
         </w:numPr>
       </w:pPr>
       <w:r>
@@ -107,7 +114,7 @@
         <w:pStyle w:val="ListParagraph"/>
         <w:numPr>
           <w:ilvl w:val="2"/>
-          <w:numId w:val="1"/>
+          <w:numId w:val="2"/>
         </w:numPr>
       </w:pPr>
       <w:r>
@@ -119,7 +126,7 @@
         <w:pStyle w:val="ListParagraph"/>
         <w:numPr>
           <w:ilvl w:val="2"/>
-          <w:numId w:val="1"/>
+          <w:numId w:val="2"/>
         </w:numPr>
       </w:pPr>
       <w:r>
@@ -137,7 +144,7 @@
         <w:pStyle w:val="ListParagraph"/>
         <w:numPr>
           <w:ilvl w:val="2"/>
-          <w:numId w:val="1"/>
+          <w:numId w:val="2"/>
         </w:numPr>
       </w:pPr>
       <w:r>
@@ -149,14 +156,11 @@
         <w:pStyle w:val="ListParagraph"/>
         <w:numPr>
           <w:ilvl w:val="3"/>
-          <w:numId w:val="1"/>
-        </w:numPr>
-      </w:pPr>
-      <w:r>
-        <w:t>-----------------------------</w:t>
-      </w:r>
-      <w:r>
-        <w:t>Falta aquí -----------------------------</w:t>
+          <w:numId w:val="2"/>
+        </w:numPr>
+      </w:pPr>
+      <w:r>
+        <w:t>-----------------------------Falta aquí -----------------------------</w:t>
       </w:r>
     </w:p>
     <w:p>
@@ -164,7 +168,7 @@
         <w:pStyle w:val="ListParagraph"/>
         <w:numPr>
           <w:ilvl w:val="2"/>
-          <w:numId w:val="1"/>
+          <w:numId w:val="2"/>
         </w:numPr>
       </w:pPr>
       <w:r>
@@ -176,7 +180,7 @@
         <w:pStyle w:val="ListParagraph"/>
         <w:numPr>
           <w:ilvl w:val="3"/>
-          <w:numId w:val="1"/>
+          <w:numId w:val="2"/>
         </w:numPr>
       </w:pPr>
       <w:r>
@@ -188,7 +192,7 @@
         <w:pStyle w:val="ListParagraph"/>
         <w:numPr>
           <w:ilvl w:val="3"/>
-          <w:numId w:val="1"/>
+          <w:numId w:val="2"/>
         </w:numPr>
       </w:pPr>
       <w:r>
@@ -200,7 +204,7 @@
         <w:pStyle w:val="ListParagraph"/>
         <w:numPr>
           <w:ilvl w:val="2"/>
-          <w:numId w:val="1"/>
+          <w:numId w:val="2"/>
         </w:numPr>
       </w:pPr>
       <w:r>
@@ -212,7 +216,7 @@
         <w:pStyle w:val="ListParagraph"/>
         <w:numPr>
           <w:ilvl w:val="3"/>
-          <w:numId w:val="1"/>
+          <w:numId w:val="2"/>
         </w:numPr>
       </w:pPr>
       <w:r>
@@ -224,7 +228,7 @@
         <w:pStyle w:val="ListParagraph"/>
         <w:numPr>
           <w:ilvl w:val="4"/>
-          <w:numId w:val="1"/>
+          <w:numId w:val="2"/>
         </w:numPr>
       </w:pPr>
       <w:r>
@@ -236,7 +240,7 @@
         <w:pStyle w:val="ListParagraph"/>
         <w:numPr>
           <w:ilvl w:val="3"/>
-          <w:numId w:val="1"/>
+          <w:numId w:val="2"/>
         </w:numPr>
       </w:pPr>
       <w:r>
@@ -248,7 +252,7 @@
         <w:pStyle w:val="ListParagraph"/>
         <w:numPr>
           <w:ilvl w:val="4"/>
-          <w:numId w:val="1"/>
+          <w:numId w:val="2"/>
         </w:numPr>
       </w:pPr>
       <w:r>
@@ -260,7 +264,7 @@
         <w:pStyle w:val="ListParagraph"/>
         <w:numPr>
           <w:ilvl w:val="3"/>
-          <w:numId w:val="1"/>
+          <w:numId w:val="2"/>
         </w:numPr>
       </w:pPr>
       <w:r>
@@ -272,7 +276,7 @@
         <w:pStyle w:val="ListParagraph"/>
         <w:numPr>
           <w:ilvl w:val="4"/>
-          <w:numId w:val="1"/>
+          <w:numId w:val="2"/>
         </w:numPr>
       </w:pPr>
       <w:r>
@@ -284,7 +288,7 @@
         <w:pStyle w:val="ListParagraph"/>
         <w:numPr>
           <w:ilvl w:val="5"/>
-          <w:numId w:val="1"/>
+          <w:numId w:val="2"/>
         </w:numPr>
       </w:pPr>
       <w:r>
@@ -296,7 +300,7 @@
         <w:pStyle w:val="ListParagraph"/>
         <w:numPr>
           <w:ilvl w:val="4"/>
-          <w:numId w:val="1"/>
+          <w:numId w:val="2"/>
         </w:numPr>
       </w:pPr>
       <w:r>
@@ -310,10 +314,49 @@
       <w:pPr>
         <w:pStyle w:val="ListParagraph"/>
         <w:numPr>
-          <w:ilvl w:val="1"/>
-          <w:numId w:val="1"/>
-        </w:numPr>
-      </w:pPr>
+          <w:ilvl w:val="0"/>
+          <w:numId w:val="2"/>
+        </w:numPr>
+      </w:pPr>
+      <w:r>
+        <w:t>Tema 2</w:t>
+      </w:r>
+    </w:p>
+    <w:p>
+      <w:pPr>
+        <w:pStyle w:val="ListParagraph"/>
+        <w:numPr>
+          <w:ilvl w:val="0"/>
+          <w:numId w:val="2"/>
+        </w:numPr>
+      </w:pPr>
+      <w:r>
+        <w:t>Tema 3</w:t>
+      </w:r>
+    </w:p>
+    <w:p>
+      <w:pPr>
+        <w:pStyle w:val="ListParagraph"/>
+        <w:numPr>
+          <w:ilvl w:val="0"/>
+          <w:numId w:val="2"/>
+        </w:numPr>
+      </w:pPr>
+      <w:r>
+        <w:t>Tema 4</w:t>
+      </w:r>
+    </w:p>
+    <w:p>
+      <w:pPr>
+        <w:pStyle w:val="ListParagraph"/>
+        <w:numPr>
+          <w:ilvl w:val="0"/>
+          <w:numId w:val="2"/>
+        </w:numPr>
+      </w:pPr>
+      <w:r>
+        <w:t>Tema 5</w:t>
+      </w:r>
       <w:bookmarkStart w:id="0" w:name="_GoBack"/>
       <w:bookmarkEnd w:id="0"/>
     </w:p>
@@ -443,8 +486,97 @@
       </w:rPr>
     </w:lvl>
   </w:abstractNum>
+  <w:abstractNum w:abstractNumId="1" w15:restartNumberingAfterBreak="0">
+    <w:nsid w:val="70BB7962"/>
+    <w:multiLevelType w:val="hybridMultilevel"/>
+    <w:tmpl w:val="00F2800A"/>
+    <w:lvl w:ilvl="0" w:tplc="0C0A000F">
+      <w:start w:val="1"/>
+      <w:numFmt w:val="decimal"/>
+      <w:lvlText w:val="%1."/>
+      <w:lvlJc w:val="left"/>
+      <w:pPr>
+        <w:ind w:left="720" w:hanging="360"/>
+      </w:pPr>
+    </w:lvl>
+    <w:lvl w:ilvl="1" w:tplc="0C0A0019">
+      <w:start w:val="1"/>
+      <w:numFmt w:val="lowerLetter"/>
+      <w:lvlText w:val="%2."/>
+      <w:lvlJc w:val="left"/>
+      <w:pPr>
+        <w:ind w:left="1440" w:hanging="360"/>
+      </w:pPr>
+    </w:lvl>
+    <w:lvl w:ilvl="2" w:tplc="0C0A001B">
+      <w:start w:val="1"/>
+      <w:numFmt w:val="lowerRoman"/>
+      <w:lvlText w:val="%3."/>
+      <w:lvlJc w:val="right"/>
+      <w:pPr>
+        <w:ind w:left="2160" w:hanging="180"/>
+      </w:pPr>
+    </w:lvl>
+    <w:lvl w:ilvl="3" w:tplc="0C0A000F">
+      <w:start w:val="1"/>
+      <w:numFmt w:val="decimal"/>
+      <w:lvlText w:val="%4."/>
+      <w:lvlJc w:val="left"/>
+      <w:pPr>
+        <w:ind w:left="2880" w:hanging="360"/>
+      </w:pPr>
+    </w:lvl>
+    <w:lvl w:ilvl="4" w:tplc="0C0A0019">
+      <w:start w:val="1"/>
+      <w:numFmt w:val="lowerLetter"/>
+      <w:lvlText w:val="%5."/>
+      <w:lvlJc w:val="left"/>
+      <w:pPr>
+        <w:ind w:left="3600" w:hanging="360"/>
+      </w:pPr>
+    </w:lvl>
+    <w:lvl w:ilvl="5" w:tplc="0C0A001B">
+      <w:start w:val="1"/>
+      <w:numFmt w:val="lowerRoman"/>
+      <w:lvlText w:val="%6."/>
+      <w:lvlJc w:val="right"/>
+      <w:pPr>
+        <w:ind w:left="4320" w:hanging="180"/>
+      </w:pPr>
+    </w:lvl>
+    <w:lvl w:ilvl="6" w:tplc="0C0A000F" w:tentative="1">
+      <w:start w:val="1"/>
+      <w:numFmt w:val="decimal"/>
+      <w:lvlText w:val="%7."/>
+      <w:lvlJc w:val="left"/>
+      <w:pPr>
+        <w:ind w:left="5040" w:hanging="360"/>
+      </w:pPr>
+    </w:lvl>
+    <w:lvl w:ilvl="7" w:tplc="0C0A0019" w:tentative="1">
+      <w:start w:val="1"/>
+      <w:numFmt w:val="lowerLetter"/>
+      <w:lvlText w:val="%8."/>
+      <w:lvlJc w:val="left"/>
+      <w:pPr>
+        <w:ind w:left="5760" w:hanging="360"/>
+      </w:pPr>
+    </w:lvl>
+    <w:lvl w:ilvl="8" w:tplc="0C0A001B" w:tentative="1">
+      <w:start w:val="1"/>
+      <w:numFmt w:val="lowerRoman"/>
+      <w:lvlText w:val="%9."/>
+      <w:lvlJc w:val="right"/>
+      <w:pPr>
+        <w:ind w:left="6480" w:hanging="180"/>
+      </w:pPr>
+    </w:lvl>
+  </w:abstractNum>
   <w:num w:numId="1">
     <w:abstractNumId w:val="0"/>
+  </w:num>
+  <w:num w:numId="2">
+    <w:abstractNumId w:val="1"/>
   </w:num>
 </w:numbering>
 </file>

</xml_diff>